<commit_message>
Expo redes terminada y reporte practica 2 dora
</commit_message>
<xml_diff>
--- a/11 Desarrollo de aplicaciones de dispositivos moviles/Unidad 3 P1 Reporte.docx
+++ b/11 Desarrollo de aplicaciones de dispositivos moviles/Unidad 3 P1 Reporte.docx
@@ -220,6 +220,17 @@
     </w:p>
     <w:p>
       <w:pPr>
+        <w:rPr>
+          <w:rFonts w:ascii="Arial" w:hAnsi="Arial" w:cs="Arial"/>
+          <w:b/>
+          <w:bCs/>
+          <w:sz w:val="28"/>
+          <w:szCs w:val="28"/>
+        </w:rPr>
+      </w:pPr>
+    </w:p>
+    <w:p>
+      <w:pPr>
         <w:jc w:val="both"/>
         <w:rPr>
           <w:rFonts w:ascii="Arial" w:hAnsi="Arial" w:cs="Arial"/>
@@ -241,7 +252,43 @@
           <w:sz w:val="24"/>
           <w:szCs w:val="28"/>
         </w:rPr>
-        <w:t xml:space="preserve"> la primera creación de nuestro primer código de Android utilizaremos un template pre cargado, el cual nos permitirá que de forma automática la aplicación cree una serie de códigos, los cuales podemos modificar mas adelante, pero eso nos es lo que nos interesa por el momento, </w:t>
+        <w:t xml:space="preserve"> la primera creación de nuestro primer código de Android utilizaremos un </w:t>
+      </w:r>
+      <w:proofErr w:type="spellStart"/>
+      <w:r>
+        <w:rPr>
+          <w:rFonts w:ascii="Arial" w:hAnsi="Arial" w:cs="Arial"/>
+          <w:sz w:val="24"/>
+          <w:szCs w:val="28"/>
+        </w:rPr>
+        <w:t>template</w:t>
+      </w:r>
+      <w:proofErr w:type="spellEnd"/>
+      <w:r>
+        <w:rPr>
+          <w:rFonts w:ascii="Arial" w:hAnsi="Arial" w:cs="Arial"/>
+          <w:sz w:val="24"/>
+          <w:szCs w:val="28"/>
+        </w:rPr>
+        <w:t xml:space="preserve"> pre cargado, el cual nos permitirá que de forma automática la aplicación cree una serie de códigos, los cuales podemos modificar </w:t>
+      </w:r>
+      <w:proofErr w:type="spellStart"/>
+      <w:r>
+        <w:rPr>
+          <w:rFonts w:ascii="Arial" w:hAnsi="Arial" w:cs="Arial"/>
+          <w:sz w:val="24"/>
+          <w:szCs w:val="28"/>
+        </w:rPr>
+        <w:t>mas</w:t>
+      </w:r>
+      <w:proofErr w:type="spellEnd"/>
+      <w:r>
+        <w:rPr>
+          <w:rFonts w:ascii="Arial" w:hAnsi="Arial" w:cs="Arial"/>
+          <w:sz w:val="24"/>
+          <w:szCs w:val="28"/>
+        </w:rPr>
+        <w:t xml:space="preserve"> adelante, pero eso nos es lo que nos interesa por el momento, </w:t>
       </w:r>
       <w:r>
         <w:rPr>
@@ -257,7 +304,25 @@
           <w:sz w:val="24"/>
           <w:szCs w:val="28"/>
         </w:rPr>
-        <w:t xml:space="preserve"> cuenta con la facilidad de una aplicación drag and drop, la cual vamos construyendo a nuestro gusto la aplicación solo arrastrando los elementos y modificando sus parámetros, tras ello modificaremos el texto y agregaremos un mensaje en este caso “Hola, Acabo de crear mi primera aplicación en </w:t>
+        <w:t xml:space="preserve"> cuenta con la facilidad de una aplicación drag and </w:t>
+      </w:r>
+      <w:proofErr w:type="spellStart"/>
+      <w:r>
+        <w:rPr>
+          <w:rFonts w:ascii="Arial" w:hAnsi="Arial" w:cs="Arial"/>
+          <w:sz w:val="24"/>
+          <w:szCs w:val="28"/>
+        </w:rPr>
+        <w:t>drop</w:t>
+      </w:r>
+      <w:proofErr w:type="spellEnd"/>
+      <w:r>
+        <w:rPr>
+          <w:rFonts w:ascii="Arial" w:hAnsi="Arial" w:cs="Arial"/>
+          <w:sz w:val="24"/>
+          <w:szCs w:val="28"/>
+        </w:rPr>
+        <w:t xml:space="preserve">, la cual vamos construyendo a nuestro gusto la aplicación solo arrastrando los elementos y modificando sus parámetros, tras ello modificaremos el texto y agregaremos un mensaje en este caso “Hola, Acabo de crear mi primera aplicación en </w:t>
       </w:r>
       <w:r>
         <w:rPr>
@@ -519,7 +584,6 @@
           <w:sz w:val="28"/>
           <w:szCs w:val="28"/>
         </w:rPr>
-        <w:lastRenderedPageBreak/>
         <w:t>Imágenes de la ejecución</w:t>
       </w:r>
     </w:p>

</xml_diff>